<commit_message>
Simple java code producer for kafka
</commit_message>
<xml_diff>
--- a/kafka.docx
+++ b/kafka.docx
@@ -8600,13 +8600,15 @@
         <w:jc w:val="both"/>
         <w:rPr>
           <w:rFonts w:ascii="Arial" w:hAnsi="Arial" w:cs="Arial"/>
-          <w:sz w:val="24"/>
-          <w:szCs w:val="24"/>
-        </w:rPr>
-      </w:pPr>
-      <w:r>
-        <w:rPr>
-          <w:rFonts w:ascii="Arial" w:hAnsi="Arial" w:cs="Arial"/>
+          <w:b/>
+          <w:sz w:val="24"/>
+          <w:szCs w:val="24"/>
+        </w:rPr>
+      </w:pPr>
+      <w:r>
+        <w:rPr>
+          <w:rFonts w:ascii="Arial" w:hAnsi="Arial" w:cs="Arial"/>
+          <w:b/>
           <w:sz w:val="24"/>
           <w:szCs w:val="24"/>
         </w:rPr>
@@ -9109,6 +9111,113 @@
     </w:p>
     <w:p>
       <w:pPr>
+        <w:jc w:val="both"/>
+        <w:rPr>
+          <w:rFonts w:ascii="Arial" w:hAnsi="Arial" w:cs="Arial"/>
+          <w:sz w:val="24"/>
+          <w:szCs w:val="24"/>
+        </w:rPr>
+      </w:pPr>
+      <w:r>
+        <w:rPr>
+          <w:rFonts w:ascii="Arial" w:hAnsi="Arial" w:cs="Arial"/>
+          <w:sz w:val="24"/>
+          <w:szCs w:val="24"/>
+        </w:rPr>
+        <w:t>To start using Kafka first start zookeeper then start Kafka server using below command.</w:t>
+      </w:r>
+    </w:p>
+    <w:p>
+      <w:pPr>
+        <w:pStyle w:val="ListParagraph"/>
+        <w:numPr>
+          <w:ilvl w:val="0"/>
+          <w:numId w:val="26"/>
+        </w:numPr>
+        <w:jc w:val="both"/>
+        <w:rPr>
+          <w:rFonts w:ascii="Arial" w:hAnsi="Arial" w:cs="Arial"/>
+          <w:sz w:val="24"/>
+          <w:szCs w:val="24"/>
+        </w:rPr>
+      </w:pPr>
+      <w:r>
+        <w:rPr>
+          <w:rFonts w:ascii="Arial" w:hAnsi="Arial" w:cs="Arial"/>
+          <w:sz w:val="24"/>
+          <w:szCs w:val="24"/>
+        </w:rPr>
+        <w:t>zookeeper-server-start config/</w:t>
+      </w:r>
+      <w:proofErr w:type="spellStart"/>
+      <w:r>
+        <w:rPr>
+          <w:rFonts w:ascii="Arial" w:hAnsi="Arial" w:cs="Arial"/>
+          <w:sz w:val="24"/>
+          <w:szCs w:val="24"/>
+        </w:rPr>
+        <w:t>zookeeper.properties</w:t>
+      </w:r>
+      <w:proofErr w:type="spellEnd"/>
+    </w:p>
+    <w:p>
+      <w:pPr>
+        <w:pStyle w:val="ListParagraph"/>
+        <w:numPr>
+          <w:ilvl w:val="0"/>
+          <w:numId w:val="26"/>
+        </w:numPr>
+        <w:jc w:val="both"/>
+        <w:rPr>
+          <w:rFonts w:ascii="Arial" w:hAnsi="Arial" w:cs="Arial"/>
+          <w:sz w:val="24"/>
+          <w:szCs w:val="24"/>
+        </w:rPr>
+      </w:pPr>
+      <w:proofErr w:type="spellStart"/>
+      <w:r>
+        <w:rPr>
+          <w:rFonts w:ascii="Arial" w:hAnsi="Arial" w:cs="Arial"/>
+          <w:sz w:val="24"/>
+          <w:szCs w:val="24"/>
+        </w:rPr>
+        <w:t>kafka</w:t>
+      </w:r>
+      <w:proofErr w:type="spellEnd"/>
+      <w:r>
+        <w:rPr>
+          <w:rFonts w:ascii="Arial" w:hAnsi="Arial" w:cs="Arial"/>
+          <w:sz w:val="24"/>
+          <w:szCs w:val="24"/>
+        </w:rPr>
+        <w:t>-server-start config/</w:t>
+      </w:r>
+      <w:proofErr w:type="spellStart"/>
+      <w:r>
+        <w:rPr>
+          <w:rFonts w:ascii="Arial" w:hAnsi="Arial" w:cs="Arial"/>
+          <w:sz w:val="24"/>
+          <w:szCs w:val="24"/>
+        </w:rPr>
+        <w:t>server.properties</w:t>
+      </w:r>
+      <w:proofErr w:type="spellEnd"/>
+    </w:p>
+    <w:p>
+      <w:pPr>
+        <w:pStyle w:val="ListParagraph"/>
+        <w:jc w:val="both"/>
+        <w:rPr>
+          <w:rFonts w:ascii="Arial" w:hAnsi="Arial" w:cs="Arial"/>
+          <w:sz w:val="24"/>
+          <w:szCs w:val="24"/>
+        </w:rPr>
+      </w:pPr>
+      <w:bookmarkStart w:id="0" w:name="_GoBack"/>
+      <w:bookmarkEnd w:id="0"/>
+    </w:p>
+    <w:p>
+      <w:pPr>
         <w:pStyle w:val="ListParagraph"/>
         <w:numPr>
           <w:ilvl w:val="0"/>
@@ -9465,16 +9574,7 @@
           <w:szCs w:val="24"/>
           <w:highlight w:val="yellow"/>
         </w:rPr>
-        <w:t xml:space="preserve"> --partitions 3</w:t>
-      </w:r>
-      <w:r>
-        <w:rPr>
-          <w:rFonts w:ascii="Arial" w:hAnsi="Arial" w:cs="Arial"/>
-          <w:sz w:val="24"/>
-          <w:szCs w:val="24"/>
-          <w:highlight w:val="yellow"/>
-        </w:rPr>
-        <w:t xml:space="preserve"> --replication-factor </w:t>
+        <w:t xml:space="preserve"> --partitions 3 --replication-factor </w:t>
       </w:r>
       <w:proofErr w:type="gramStart"/>
       <w:r>
@@ -9601,16 +9701,7 @@
           <w:szCs w:val="24"/>
           <w:highlight w:val="yellow"/>
         </w:rPr>
-        <w:t xml:space="preserve"> --partitions 3 --replication-factor </w:t>
-      </w:r>
-      <w:r>
-        <w:rPr>
-          <w:rFonts w:ascii="Arial" w:hAnsi="Arial" w:cs="Arial"/>
-          <w:sz w:val="24"/>
-          <w:szCs w:val="24"/>
-          <w:highlight w:val="yellow"/>
-        </w:rPr>
-        <w:t>1</w:t>
+        <w:t xml:space="preserve"> --partitions 3 --replication-factor 1</w:t>
       </w:r>
       <w:r>
         <w:rPr>
@@ -10084,16 +10175,7 @@
           <w:szCs w:val="24"/>
           <w:highlight w:val="yellow"/>
         </w:rPr>
-        <w:t>de</w:t>
-      </w:r>
-      <w:r>
-        <w:rPr>
-          <w:rFonts w:ascii="Arial" w:hAnsi="Arial" w:cs="Arial"/>
-          <w:sz w:val="24"/>
-          <w:szCs w:val="24"/>
-          <w:highlight w:val="yellow"/>
-        </w:rPr>
-        <w:t>lete</w:t>
+        <w:t>delete</w:t>
       </w:r>
     </w:p>
     <w:p>
@@ -10345,6 +10427,7 @@
           <w:sz w:val="24"/>
           <w:szCs w:val="24"/>
         </w:rPr>
+        <w:lastRenderedPageBreak/>
         <w:t>kafka</w:t>
       </w:r>
       <w:proofErr w:type="spellEnd"/>
@@ -10444,15 +10527,7 @@
           <w:sz w:val="24"/>
           <w:szCs w:val="24"/>
         </w:rPr>
-        <w:t xml:space="preserve"> </w:t>
-      </w:r>
-      <w:r>
-        <w:rPr>
-          <w:rFonts w:ascii="Arial" w:hAnsi="Arial" w:cs="Arial"/>
-          <w:sz w:val="24"/>
-          <w:szCs w:val="24"/>
-        </w:rPr>
-        <w:t xml:space="preserve">127.0.0.1:9092 --topic </w:t>
+        <w:t xml:space="preserve"> 127.0.0.1:9092 --topic </w:t>
       </w:r>
       <w:proofErr w:type="spellStart"/>
       <w:r>
@@ -10492,7 +10567,6 @@
           <w:sz w:val="24"/>
           <w:szCs w:val="24"/>
         </w:rPr>
-        <w:lastRenderedPageBreak/>
         <w:t>If everything is all right then you will get ‘&gt;’</w:t>
       </w:r>
     </w:p>
@@ -11001,15 +11075,7 @@
           <w:sz w:val="24"/>
           <w:szCs w:val="24"/>
         </w:rPr>
-        <w:t xml:space="preserve">-console-consumer </w:t>
-      </w:r>
-      <w:r>
-        <w:rPr>
-          <w:rFonts w:ascii="Arial" w:hAnsi="Arial" w:cs="Arial"/>
-          <w:sz w:val="24"/>
-          <w:szCs w:val="24"/>
-        </w:rPr>
-        <w:t>--</w:t>
+        <w:t>-console-consumer --</w:t>
       </w:r>
       <w:r>
         <w:rPr>
@@ -11426,7 +11492,6 @@
         <w:rPr>
           <w:noProof/>
         </w:rPr>
-        <w:lastRenderedPageBreak/>
         <w:drawing>
           <wp:inline distT="0" distB="0" distL="0" distR="0" wp14:anchorId="1B48C79F" wp14:editId="3E2B6BA0">
             <wp:extent cx="6228995" cy="3238500"/>
@@ -11755,15 +11820,7 @@
           <w:sz w:val="24"/>
           <w:szCs w:val="24"/>
         </w:rPr>
-        <w:t xml:space="preserve"> </w:t>
-      </w:r>
-      <w:r>
-        <w:rPr>
-          <w:rFonts w:ascii="Arial" w:hAnsi="Arial" w:cs="Arial"/>
-          <w:sz w:val="24"/>
-          <w:szCs w:val="24"/>
-        </w:rPr>
-        <w:t>--describe --group my-first-app</w:t>
+        <w:t xml:space="preserve"> --describe --group my-first-app</w:t>
       </w:r>
     </w:p>
     <w:p>
@@ -11976,15 +12033,7 @@
           <w:sz w:val="24"/>
           <w:szCs w:val="24"/>
         </w:rPr>
-        <w:t xml:space="preserve"> --describe --group my-first-app</w:t>
-      </w:r>
-      <w:r>
-        <w:rPr>
-          <w:rFonts w:ascii="Arial" w:hAnsi="Arial" w:cs="Arial"/>
-          <w:sz w:val="24"/>
-          <w:szCs w:val="24"/>
-        </w:rPr>
-        <w:t xml:space="preserve"> </w:t>
+        <w:t xml:space="preserve"> --describe --group my-first-app </w:t>
       </w:r>
       <w:r>
         <w:rPr>
@@ -12047,115 +12096,6 @@
           <w:szCs w:val="24"/>
         </w:rPr>
         <w:t>execute</w:t>
-      </w:r>
-    </w:p>
-    <w:p>
-      <w:pPr>
-        <w:pStyle w:val="ListParagraph"/>
-        <w:jc w:val="both"/>
-        <w:rPr>
-          <w:rFonts w:ascii="Arial" w:hAnsi="Arial" w:cs="Arial"/>
-          <w:sz w:val="24"/>
-          <w:szCs w:val="24"/>
-        </w:rPr>
-      </w:pPr>
-    </w:p>
-    <w:p>
-      <w:pPr>
-        <w:pStyle w:val="ListParagraph"/>
-        <w:jc w:val="both"/>
-        <w:rPr>
-          <w:rFonts w:ascii="Arial" w:hAnsi="Arial" w:cs="Arial"/>
-          <w:sz w:val="24"/>
-          <w:szCs w:val="24"/>
-        </w:rPr>
-      </w:pPr>
-      <w:proofErr w:type="spellStart"/>
-      <w:r>
-        <w:rPr>
-          <w:rFonts w:ascii="Arial" w:hAnsi="Arial" w:cs="Arial"/>
-          <w:sz w:val="24"/>
-          <w:szCs w:val="24"/>
-        </w:rPr>
-        <w:t>kafka</w:t>
-      </w:r>
-      <w:proofErr w:type="spellEnd"/>
-      <w:r>
-        <w:rPr>
-          <w:rFonts w:ascii="Arial" w:hAnsi="Arial" w:cs="Arial"/>
-          <w:sz w:val="24"/>
-          <w:szCs w:val="24"/>
-        </w:rPr>
-        <w:t xml:space="preserve">-consumer-groups </w:t>
-      </w:r>
-      <w:r>
-        <w:rPr>
-          <w:rFonts w:ascii="Arial" w:hAnsi="Arial" w:cs="Arial"/>
-          <w:sz w:val="24"/>
-          <w:szCs w:val="24"/>
-        </w:rPr>
-        <w:t>--bootstrap-server 127.0.0.1:9092</w:t>
-      </w:r>
-      <w:r>
-        <w:rPr>
-          <w:rFonts w:ascii="Arial" w:hAnsi="Arial" w:cs="Arial"/>
-          <w:sz w:val="24"/>
-          <w:szCs w:val="24"/>
-        </w:rPr>
-        <w:t xml:space="preserve"> --describe --group my-first-app –reset-offset --to-earliest</w:t>
-      </w:r>
-      <w:r>
-        <w:rPr>
-          <w:rFonts w:ascii="Arial" w:hAnsi="Arial" w:cs="Arial"/>
-          <w:sz w:val="24"/>
-          <w:szCs w:val="24"/>
-        </w:rPr>
-        <w:t xml:space="preserve"> </w:t>
-      </w:r>
-      <w:r>
-        <w:rPr>
-          <w:rFonts w:ascii="Arial" w:hAnsi="Arial" w:cs="Arial"/>
-          <w:sz w:val="24"/>
-          <w:szCs w:val="24"/>
-        </w:rPr>
-        <w:t>–</w:t>
-      </w:r>
-      <w:r>
-        <w:rPr>
-          <w:rFonts w:ascii="Arial" w:hAnsi="Arial" w:cs="Arial"/>
-          <w:sz w:val="24"/>
-          <w:szCs w:val="24"/>
-        </w:rPr>
-        <w:t>execute</w:t>
-      </w:r>
-    </w:p>
-    <w:p>
-      <w:pPr>
-        <w:pStyle w:val="ListParagraph"/>
-        <w:jc w:val="both"/>
-        <w:rPr>
-          <w:rFonts w:ascii="Arial" w:hAnsi="Arial" w:cs="Arial"/>
-          <w:sz w:val="24"/>
-          <w:szCs w:val="24"/>
-        </w:rPr>
-      </w:pPr>
-      <w:proofErr w:type="gramStart"/>
-      <w:r>
-        <w:rPr>
-          <w:rFonts w:ascii="Arial" w:hAnsi="Arial" w:cs="Arial"/>
-          <w:sz w:val="24"/>
-          <w:szCs w:val="24"/>
-        </w:rPr>
-        <w:t>Again</w:t>
-      </w:r>
-      <w:proofErr w:type="gramEnd"/>
-      <w:r>
-        <w:rPr>
-          <w:rFonts w:ascii="Arial" w:hAnsi="Arial" w:cs="Arial"/>
-          <w:sz w:val="24"/>
-          <w:szCs w:val="24"/>
-        </w:rPr>
-        <w:t xml:space="preserve"> it will give you error because it doesn’t know for which topics it needs to reset offset.</w:t>
       </w:r>
     </w:p>
     <w:p>
@@ -12212,16 +12152,75 @@
           <w:sz w:val="24"/>
           <w:szCs w:val="24"/>
         </w:rPr>
-        <w:t xml:space="preserve"> --describe --group my-first-app –reset-offset --to-earliest</w:t>
-      </w:r>
-      <w:r>
-        <w:rPr>
-          <w:rFonts w:ascii="Arial" w:hAnsi="Arial" w:cs="Arial"/>
-          <w:sz w:val="24"/>
-          <w:szCs w:val="24"/>
-        </w:rPr>
-        <w:t xml:space="preserve"> –execute --topic </w:t>
-      </w:r>
+        <w:t xml:space="preserve"> --describe --group my-first-app –reset-offset --to-earliest </w:t>
+      </w:r>
+      <w:r>
+        <w:rPr>
+          <w:rFonts w:ascii="Arial" w:hAnsi="Arial" w:cs="Arial"/>
+          <w:sz w:val="24"/>
+          <w:szCs w:val="24"/>
+        </w:rPr>
+        <w:t>–</w:t>
+      </w:r>
+      <w:r>
+        <w:rPr>
+          <w:rFonts w:ascii="Arial" w:hAnsi="Arial" w:cs="Arial"/>
+          <w:sz w:val="24"/>
+          <w:szCs w:val="24"/>
+        </w:rPr>
+        <w:t>execute</w:t>
+      </w:r>
+    </w:p>
+    <w:p>
+      <w:pPr>
+        <w:pStyle w:val="ListParagraph"/>
+        <w:jc w:val="both"/>
+        <w:rPr>
+          <w:rFonts w:ascii="Arial" w:hAnsi="Arial" w:cs="Arial"/>
+          <w:sz w:val="24"/>
+          <w:szCs w:val="24"/>
+        </w:rPr>
+      </w:pPr>
+      <w:proofErr w:type="gramStart"/>
+      <w:r>
+        <w:rPr>
+          <w:rFonts w:ascii="Arial" w:hAnsi="Arial" w:cs="Arial"/>
+          <w:sz w:val="24"/>
+          <w:szCs w:val="24"/>
+        </w:rPr>
+        <w:t>Again</w:t>
+      </w:r>
+      <w:proofErr w:type="gramEnd"/>
+      <w:r>
+        <w:rPr>
+          <w:rFonts w:ascii="Arial" w:hAnsi="Arial" w:cs="Arial"/>
+          <w:sz w:val="24"/>
+          <w:szCs w:val="24"/>
+        </w:rPr>
+        <w:t xml:space="preserve"> it will give you error because it doesn’t know for which topics it needs to reset offset.</w:t>
+      </w:r>
+    </w:p>
+    <w:p>
+      <w:pPr>
+        <w:pStyle w:val="ListParagraph"/>
+        <w:jc w:val="both"/>
+        <w:rPr>
+          <w:rFonts w:ascii="Arial" w:hAnsi="Arial" w:cs="Arial"/>
+          <w:sz w:val="24"/>
+          <w:szCs w:val="24"/>
+        </w:rPr>
+      </w:pPr>
+    </w:p>
+    <w:p>
+      <w:pPr>
+        <w:pStyle w:val="ListParagraph"/>
+        <w:jc w:val="both"/>
+        <w:rPr>
+          <w:rFonts w:ascii="Arial" w:hAnsi="Arial" w:cs="Arial"/>
+          <w:sz w:val="24"/>
+          <w:szCs w:val="24"/>
+        </w:rPr>
+      </w:pPr>
       <w:proofErr w:type="spellStart"/>
       <w:r>
         <w:rPr>
@@ -12229,6 +12228,40 @@
           <w:sz w:val="24"/>
           <w:szCs w:val="24"/>
         </w:rPr>
+        <w:t>kafka</w:t>
+      </w:r>
+      <w:proofErr w:type="spellEnd"/>
+      <w:r>
+        <w:rPr>
+          <w:rFonts w:ascii="Arial" w:hAnsi="Arial" w:cs="Arial"/>
+          <w:sz w:val="24"/>
+          <w:szCs w:val="24"/>
+        </w:rPr>
+        <w:t xml:space="preserve">-consumer-groups </w:t>
+      </w:r>
+      <w:r>
+        <w:rPr>
+          <w:rFonts w:ascii="Arial" w:hAnsi="Arial" w:cs="Arial"/>
+          <w:sz w:val="24"/>
+          <w:szCs w:val="24"/>
+        </w:rPr>
+        <w:t>--bootstrap-server 127.0.0.1:9092</w:t>
+      </w:r>
+      <w:r>
+        <w:rPr>
+          <w:rFonts w:ascii="Arial" w:hAnsi="Arial" w:cs="Arial"/>
+          <w:sz w:val="24"/>
+          <w:szCs w:val="24"/>
+        </w:rPr>
+        <w:t xml:space="preserve"> --describe --group my-first-app –reset-offset --to-earliest –execute --topic </w:t>
+      </w:r>
+      <w:proofErr w:type="spellStart"/>
+      <w:r>
+        <w:rPr>
+          <w:rFonts w:ascii="Arial" w:hAnsi="Arial" w:cs="Arial"/>
+          <w:sz w:val="24"/>
+          <w:szCs w:val="24"/>
+        </w:rPr>
         <w:t>first_topic</w:t>
       </w:r>
       <w:proofErr w:type="spellEnd"/>
@@ -12316,23 +12349,7 @@
           <w:sz w:val="24"/>
           <w:szCs w:val="24"/>
         </w:rPr>
-        <w:t xml:space="preserve"> --describe --group my-first-app –reset-offset </w:t>
-      </w:r>
-      <w:r>
-        <w:rPr>
-          <w:rFonts w:ascii="Arial" w:hAnsi="Arial" w:cs="Arial"/>
-          <w:sz w:val="24"/>
-          <w:szCs w:val="24"/>
-        </w:rPr>
-        <w:t>–shift-by 2</w:t>
-      </w:r>
-      <w:r>
-        <w:rPr>
-          <w:rFonts w:ascii="Arial" w:hAnsi="Arial" w:cs="Arial"/>
-          <w:sz w:val="24"/>
-          <w:szCs w:val="24"/>
-        </w:rPr>
-        <w:t xml:space="preserve"> –execute --topic </w:t>
+        <w:t xml:space="preserve"> --describe --group my-first-app –reset-offset –shift-by 2 –execute --topic </w:t>
       </w:r>
       <w:proofErr w:type="spellStart"/>
       <w:r>
@@ -12391,17 +12408,7 @@
           <w:sz w:val="24"/>
           <w:szCs w:val="24"/>
         </w:rPr>
-        <w:t>Sometime we want to see all the data in Kafka UI for this we can install Kafka</w:t>
-      </w:r>
-      <w:bookmarkStart w:id="0" w:name="_GoBack"/>
-      <w:bookmarkEnd w:id="0"/>
-      <w:r>
-        <w:rPr>
-          <w:rFonts w:ascii="Arial" w:hAnsi="Arial" w:cs="Arial"/>
-          <w:sz w:val="24"/>
-          <w:szCs w:val="24"/>
-        </w:rPr>
-        <w:t xml:space="preserve"> tool </w:t>
+        <w:t xml:space="preserve">Sometime we want to see all the data in Kafka UI for this we can install Kafka tool </w:t>
       </w:r>
       <w:hyperlink r:id="rId31" w:history="1">
         <w:r>
@@ -13171,6 +13178,119 @@
     </w:lvl>
   </w:abstractNum>
   <w:abstractNum w:abstractNumId="6" w15:restartNumberingAfterBreak="0">
+    <w:nsid w:val="1A0C72D7"/>
+    <w:multiLevelType w:val="hybridMultilevel"/>
+    <w:tmpl w:val="9A146DA0"/>
+    <w:lvl w:ilvl="0" w:tplc="04090001">
+      <w:start w:val="1"/>
+      <w:numFmt w:val="bullet"/>
+      <w:lvlText w:val=""/>
+      <w:lvlJc w:val="left"/>
+      <w:pPr>
+        <w:ind w:left="720" w:hanging="360"/>
+      </w:pPr>
+      <w:rPr>
+        <w:rFonts w:ascii="Symbol" w:hAnsi="Symbol" w:hint="default"/>
+      </w:rPr>
+    </w:lvl>
+    <w:lvl w:ilvl="1" w:tplc="04090003" w:tentative="1">
+      <w:start w:val="1"/>
+      <w:numFmt w:val="bullet"/>
+      <w:lvlText w:val="o"/>
+      <w:lvlJc w:val="left"/>
+      <w:pPr>
+        <w:ind w:left="1440" w:hanging="360"/>
+      </w:pPr>
+      <w:rPr>
+        <w:rFonts w:ascii="Courier New" w:hAnsi="Courier New" w:cs="Courier New" w:hint="default"/>
+      </w:rPr>
+    </w:lvl>
+    <w:lvl w:ilvl="2" w:tplc="04090005" w:tentative="1">
+      <w:start w:val="1"/>
+      <w:numFmt w:val="bullet"/>
+      <w:lvlText w:val=""/>
+      <w:lvlJc w:val="left"/>
+      <w:pPr>
+        <w:ind w:left="2160" w:hanging="360"/>
+      </w:pPr>
+      <w:rPr>
+        <w:rFonts w:ascii="Wingdings" w:hAnsi="Wingdings" w:hint="default"/>
+      </w:rPr>
+    </w:lvl>
+    <w:lvl w:ilvl="3" w:tplc="04090001" w:tentative="1">
+      <w:start w:val="1"/>
+      <w:numFmt w:val="bullet"/>
+      <w:lvlText w:val=""/>
+      <w:lvlJc w:val="left"/>
+      <w:pPr>
+        <w:ind w:left="2880" w:hanging="360"/>
+      </w:pPr>
+      <w:rPr>
+        <w:rFonts w:ascii="Symbol" w:hAnsi="Symbol" w:hint="default"/>
+      </w:rPr>
+    </w:lvl>
+    <w:lvl w:ilvl="4" w:tplc="04090003" w:tentative="1">
+      <w:start w:val="1"/>
+      <w:numFmt w:val="bullet"/>
+      <w:lvlText w:val="o"/>
+      <w:lvlJc w:val="left"/>
+      <w:pPr>
+        <w:ind w:left="3600" w:hanging="360"/>
+      </w:pPr>
+      <w:rPr>
+        <w:rFonts w:ascii="Courier New" w:hAnsi="Courier New" w:cs="Courier New" w:hint="default"/>
+      </w:rPr>
+    </w:lvl>
+    <w:lvl w:ilvl="5" w:tplc="04090005" w:tentative="1">
+      <w:start w:val="1"/>
+      <w:numFmt w:val="bullet"/>
+      <w:lvlText w:val=""/>
+      <w:lvlJc w:val="left"/>
+      <w:pPr>
+        <w:ind w:left="4320" w:hanging="360"/>
+      </w:pPr>
+      <w:rPr>
+        <w:rFonts w:ascii="Wingdings" w:hAnsi="Wingdings" w:hint="default"/>
+      </w:rPr>
+    </w:lvl>
+    <w:lvl w:ilvl="6" w:tplc="04090001" w:tentative="1">
+      <w:start w:val="1"/>
+      <w:numFmt w:val="bullet"/>
+      <w:lvlText w:val=""/>
+      <w:lvlJc w:val="left"/>
+      <w:pPr>
+        <w:ind w:left="5040" w:hanging="360"/>
+      </w:pPr>
+      <w:rPr>
+        <w:rFonts w:ascii="Symbol" w:hAnsi="Symbol" w:hint="default"/>
+      </w:rPr>
+    </w:lvl>
+    <w:lvl w:ilvl="7" w:tplc="04090003" w:tentative="1">
+      <w:start w:val="1"/>
+      <w:numFmt w:val="bullet"/>
+      <w:lvlText w:val="o"/>
+      <w:lvlJc w:val="left"/>
+      <w:pPr>
+        <w:ind w:left="5760" w:hanging="360"/>
+      </w:pPr>
+      <w:rPr>
+        <w:rFonts w:ascii="Courier New" w:hAnsi="Courier New" w:cs="Courier New" w:hint="default"/>
+      </w:rPr>
+    </w:lvl>
+    <w:lvl w:ilvl="8" w:tplc="04090005" w:tentative="1">
+      <w:start w:val="1"/>
+      <w:numFmt w:val="bullet"/>
+      <w:lvlText w:val=""/>
+      <w:lvlJc w:val="left"/>
+      <w:pPr>
+        <w:ind w:left="6480" w:hanging="360"/>
+      </w:pPr>
+      <w:rPr>
+        <w:rFonts w:ascii="Wingdings" w:hAnsi="Wingdings" w:hint="default"/>
+      </w:rPr>
+    </w:lvl>
+  </w:abstractNum>
+  <w:abstractNum w:abstractNumId="7" w15:restartNumberingAfterBreak="0">
     <w:nsid w:val="21C70256"/>
     <w:multiLevelType w:val="hybridMultilevel"/>
     <w:tmpl w:val="97A4D826"/>
@@ -13283,7 +13403,7 @@
       </w:rPr>
     </w:lvl>
   </w:abstractNum>
-  <w:abstractNum w:abstractNumId="7" w15:restartNumberingAfterBreak="0">
+  <w:abstractNum w:abstractNumId="8" w15:restartNumberingAfterBreak="0">
     <w:nsid w:val="272B633D"/>
     <w:multiLevelType w:val="hybridMultilevel"/>
     <w:tmpl w:val="B7385AD4"/>
@@ -13395,7 +13515,7 @@
       </w:rPr>
     </w:lvl>
   </w:abstractNum>
-  <w:abstractNum w:abstractNumId="8" w15:restartNumberingAfterBreak="0">
+  <w:abstractNum w:abstractNumId="9" w15:restartNumberingAfterBreak="0">
     <w:nsid w:val="2FAE7050"/>
     <w:multiLevelType w:val="hybridMultilevel"/>
     <w:tmpl w:val="FC724F8E"/>
@@ -13508,7 +13628,7 @@
       </w:rPr>
     </w:lvl>
   </w:abstractNum>
-  <w:abstractNum w:abstractNumId="9" w15:restartNumberingAfterBreak="0">
+  <w:abstractNum w:abstractNumId="10" w15:restartNumberingAfterBreak="0">
     <w:nsid w:val="30E633CD"/>
     <w:multiLevelType w:val="hybridMultilevel"/>
     <w:tmpl w:val="13B8D9FE"/>
@@ -13621,7 +13741,7 @@
       </w:rPr>
     </w:lvl>
   </w:abstractNum>
-  <w:abstractNum w:abstractNumId="10" w15:restartNumberingAfterBreak="0">
+  <w:abstractNum w:abstractNumId="11" w15:restartNumberingAfterBreak="0">
     <w:nsid w:val="382F1E9A"/>
     <w:multiLevelType w:val="hybridMultilevel"/>
     <w:tmpl w:val="5AF878AE"/>
@@ -13733,7 +13853,7 @@
       </w:rPr>
     </w:lvl>
   </w:abstractNum>
-  <w:abstractNum w:abstractNumId="11" w15:restartNumberingAfterBreak="0">
+  <w:abstractNum w:abstractNumId="12" w15:restartNumberingAfterBreak="0">
     <w:nsid w:val="43A02574"/>
     <w:multiLevelType w:val="hybridMultilevel"/>
     <w:tmpl w:val="02F4B86C"/>
@@ -13846,7 +13966,7 @@
       </w:rPr>
     </w:lvl>
   </w:abstractNum>
-  <w:abstractNum w:abstractNumId="12" w15:restartNumberingAfterBreak="0">
+  <w:abstractNum w:abstractNumId="13" w15:restartNumberingAfterBreak="0">
     <w:nsid w:val="48B515BC"/>
     <w:multiLevelType w:val="hybridMultilevel"/>
     <w:tmpl w:val="2D509A9E"/>
@@ -13935,7 +14055,7 @@
       </w:pPr>
     </w:lvl>
   </w:abstractNum>
-  <w:abstractNum w:abstractNumId="13" w15:restartNumberingAfterBreak="0">
+  <w:abstractNum w:abstractNumId="14" w15:restartNumberingAfterBreak="0">
     <w:nsid w:val="49FE4865"/>
     <w:multiLevelType w:val="hybridMultilevel"/>
     <w:tmpl w:val="0D608590"/>
@@ -14048,7 +14168,7 @@
       </w:rPr>
     </w:lvl>
   </w:abstractNum>
-  <w:abstractNum w:abstractNumId="14" w15:restartNumberingAfterBreak="0">
+  <w:abstractNum w:abstractNumId="15" w15:restartNumberingAfterBreak="0">
     <w:nsid w:val="4BB34C78"/>
     <w:multiLevelType w:val="hybridMultilevel"/>
     <w:tmpl w:val="B792D836"/>
@@ -14161,7 +14281,7 @@
       </w:rPr>
     </w:lvl>
   </w:abstractNum>
-  <w:abstractNum w:abstractNumId="15" w15:restartNumberingAfterBreak="0">
+  <w:abstractNum w:abstractNumId="16" w15:restartNumberingAfterBreak="0">
     <w:nsid w:val="4C36020A"/>
     <w:multiLevelType w:val="hybridMultilevel"/>
     <w:tmpl w:val="C28AE31C"/>
@@ -14274,7 +14394,7 @@
       </w:rPr>
     </w:lvl>
   </w:abstractNum>
-  <w:abstractNum w:abstractNumId="16" w15:restartNumberingAfterBreak="0">
+  <w:abstractNum w:abstractNumId="17" w15:restartNumberingAfterBreak="0">
     <w:nsid w:val="4FFF31DA"/>
     <w:multiLevelType w:val="hybridMultilevel"/>
     <w:tmpl w:val="01964280"/>
@@ -14387,7 +14507,7 @@
       </w:rPr>
     </w:lvl>
   </w:abstractNum>
-  <w:abstractNum w:abstractNumId="17" w15:restartNumberingAfterBreak="0">
+  <w:abstractNum w:abstractNumId="18" w15:restartNumberingAfterBreak="0">
     <w:nsid w:val="510C129B"/>
     <w:multiLevelType w:val="hybridMultilevel"/>
     <w:tmpl w:val="13A02CBC"/>
@@ -14500,7 +14620,7 @@
       </w:rPr>
     </w:lvl>
   </w:abstractNum>
-  <w:abstractNum w:abstractNumId="18" w15:restartNumberingAfterBreak="0">
+  <w:abstractNum w:abstractNumId="19" w15:restartNumberingAfterBreak="0">
     <w:nsid w:val="5DBD5454"/>
     <w:multiLevelType w:val="hybridMultilevel"/>
     <w:tmpl w:val="7DBAD080"/>
@@ -14613,7 +14733,7 @@
       </w:rPr>
     </w:lvl>
   </w:abstractNum>
-  <w:abstractNum w:abstractNumId="19" w15:restartNumberingAfterBreak="0">
+  <w:abstractNum w:abstractNumId="20" w15:restartNumberingAfterBreak="0">
     <w:nsid w:val="6ECC4DDE"/>
     <w:multiLevelType w:val="hybridMultilevel"/>
     <w:tmpl w:val="16288264"/>
@@ -14726,7 +14846,7 @@
       </w:rPr>
     </w:lvl>
   </w:abstractNum>
-  <w:abstractNum w:abstractNumId="20" w15:restartNumberingAfterBreak="0">
+  <w:abstractNum w:abstractNumId="21" w15:restartNumberingAfterBreak="0">
     <w:nsid w:val="70D15CD3"/>
     <w:multiLevelType w:val="hybridMultilevel"/>
     <w:tmpl w:val="AB16FC94"/>
@@ -14839,7 +14959,7 @@
       </w:rPr>
     </w:lvl>
   </w:abstractNum>
-  <w:abstractNum w:abstractNumId="21" w15:restartNumberingAfterBreak="0">
+  <w:abstractNum w:abstractNumId="22" w15:restartNumberingAfterBreak="0">
     <w:nsid w:val="76545652"/>
     <w:multiLevelType w:val="hybridMultilevel"/>
     <w:tmpl w:val="C7C2FAA0"/>
@@ -14952,7 +15072,7 @@
       </w:rPr>
     </w:lvl>
   </w:abstractNum>
-  <w:abstractNum w:abstractNumId="22" w15:restartNumberingAfterBreak="0">
+  <w:abstractNum w:abstractNumId="23" w15:restartNumberingAfterBreak="0">
     <w:nsid w:val="76C9508A"/>
     <w:multiLevelType w:val="hybridMultilevel"/>
     <w:tmpl w:val="7EDC3240"/>
@@ -15064,7 +15184,7 @@
       </w:rPr>
     </w:lvl>
   </w:abstractNum>
-  <w:abstractNum w:abstractNumId="23" w15:restartNumberingAfterBreak="0">
+  <w:abstractNum w:abstractNumId="24" w15:restartNumberingAfterBreak="0">
     <w:nsid w:val="7A432F6B"/>
     <w:multiLevelType w:val="hybridMultilevel"/>
     <w:tmpl w:val="CC4E81FC"/>
@@ -15177,7 +15297,7 @@
       </w:rPr>
     </w:lvl>
   </w:abstractNum>
-  <w:abstractNum w:abstractNumId="24" w15:restartNumberingAfterBreak="0">
+  <w:abstractNum w:abstractNumId="25" w15:restartNumberingAfterBreak="0">
     <w:nsid w:val="7D87704A"/>
     <w:multiLevelType w:val="hybridMultilevel"/>
     <w:tmpl w:val="24B6DB6E"/>
@@ -15291,79 +15411,82 @@
     </w:lvl>
   </w:abstractNum>
   <w:num w:numId="1">
-    <w:abstractNumId w:val="13"/>
+    <w:abstractNumId w:val="14"/>
   </w:num>
   <w:num w:numId="2">
-    <w:abstractNumId w:val="19"/>
+    <w:abstractNumId w:val="20"/>
   </w:num>
   <w:num w:numId="3">
-    <w:abstractNumId w:val="22"/>
+    <w:abstractNumId w:val="23"/>
   </w:num>
   <w:num w:numId="4">
-    <w:abstractNumId w:val="8"/>
+    <w:abstractNumId w:val="9"/>
   </w:num>
   <w:num w:numId="5">
     <w:abstractNumId w:val="0"/>
   </w:num>
   <w:num w:numId="6">
-    <w:abstractNumId w:val="18"/>
+    <w:abstractNumId w:val="19"/>
   </w:num>
   <w:num w:numId="7">
-    <w:abstractNumId w:val="16"/>
+    <w:abstractNumId w:val="17"/>
   </w:num>
   <w:num w:numId="8">
-    <w:abstractNumId w:val="21"/>
+    <w:abstractNumId w:val="22"/>
   </w:num>
   <w:num w:numId="9">
     <w:abstractNumId w:val="5"/>
   </w:num>
   <w:num w:numId="10">
-    <w:abstractNumId w:val="17"/>
+    <w:abstractNumId w:val="18"/>
   </w:num>
   <w:num w:numId="11">
-    <w:abstractNumId w:val="11"/>
+    <w:abstractNumId w:val="12"/>
   </w:num>
   <w:num w:numId="12">
-    <w:abstractNumId w:val="9"/>
+    <w:abstractNumId w:val="10"/>
   </w:num>
   <w:num w:numId="13">
     <w:abstractNumId w:val="1"/>
   </w:num>
   <w:num w:numId="14">
-    <w:abstractNumId w:val="15"/>
+    <w:abstractNumId w:val="16"/>
   </w:num>
   <w:num w:numId="15">
-    <w:abstractNumId w:val="6"/>
+    <w:abstractNumId w:val="7"/>
   </w:num>
   <w:num w:numId="16">
-    <w:abstractNumId w:val="20"/>
+    <w:abstractNumId w:val="21"/>
   </w:num>
   <w:num w:numId="17">
-    <w:abstractNumId w:val="24"/>
+    <w:abstractNumId w:val="25"/>
   </w:num>
   <w:num w:numId="18">
     <w:abstractNumId w:val="2"/>
   </w:num>
   <w:num w:numId="19">
-    <w:abstractNumId w:val="10"/>
+    <w:abstractNumId w:val="11"/>
   </w:num>
   <w:num w:numId="20">
-    <w:abstractNumId w:val="7"/>
+    <w:abstractNumId w:val="8"/>
   </w:num>
   <w:num w:numId="21">
-    <w:abstractNumId w:val="23"/>
+    <w:abstractNumId w:val="24"/>
   </w:num>
   <w:num w:numId="22">
     <w:abstractNumId w:val="4"/>
   </w:num>
   <w:num w:numId="23">
-    <w:abstractNumId w:val="14"/>
+    <w:abstractNumId w:val="15"/>
   </w:num>
   <w:num w:numId="24">
-    <w:abstractNumId w:val="12"/>
+    <w:abstractNumId w:val="13"/>
   </w:num>
   <w:num w:numId="25">
     <w:abstractNumId w:val="3"/>
+  </w:num>
+  <w:num w:numId="26">
+    <w:abstractNumId w:val="6"/>
   </w:num>
 </w:numbering>
 </file>

</xml_diff>